<commit_message>
added 9 and 10
</commit_message>
<xml_diff>
--- a/TP5/Rapport.docx
+++ b/TP5/Rapport.docx
@@ -487,16 +487,6 @@
           <w:lang w:val="en-US"/>
         </w:rPr>
       </w:pPr>
-    </w:p>
-    <w:p>
-      <w:pPr>
-        <w:pStyle w:val="ListParagraph"/>
-        <w:ind w:left="1080"/>
-        <w:rPr>
-          <w:rFonts w:cstheme="minorHAnsi"/>
-          <w:lang w:val="en-US"/>
-        </w:rPr>
-      </w:pPr>
       <w:r>
         <w:rPr>
           <w:rFonts w:cstheme="minorHAnsi"/>
@@ -504,21 +494,21 @@
           <w:lang w:val="en-US"/>
         </w:rPr>
         <w:drawing>
-          <wp:anchor distT="0" distB="0" distL="114300" distR="114300" simplePos="0" relativeHeight="251659776" behindDoc="0" locked="0" layoutInCell="1" allowOverlap="1" wp14:anchorId="3922B0BA" wp14:editId="6D4D7D69">
+          <wp:anchor distT="0" distB="0" distL="114300" distR="114300" simplePos="0" relativeHeight="251659776" behindDoc="0" locked="0" layoutInCell="1" allowOverlap="1" wp14:anchorId="3922B0BA" wp14:editId="5AFC5575">
             <wp:simplePos x="0" y="0"/>
             <wp:positionH relativeFrom="column">
               <wp:posOffset>3992880</wp:posOffset>
             </wp:positionH>
             <wp:positionV relativeFrom="paragraph">
-              <wp:posOffset>1905</wp:posOffset>
+              <wp:posOffset>121920</wp:posOffset>
             </wp:positionV>
-            <wp:extent cx="1782445" cy="663575"/>
-            <wp:effectExtent l="0" t="0" r="8255" b="3175"/>
+            <wp:extent cx="1782445" cy="737235"/>
+            <wp:effectExtent l="0" t="0" r="8255" b="5715"/>
             <wp:wrapThrough wrapText="bothSides">
               <wp:wrapPolygon edited="0">
                 <wp:start x="0" y="0"/>
-                <wp:lineTo x="0" y="21083"/>
-                <wp:lineTo x="21469" y="21083"/>
+                <wp:lineTo x="0" y="21209"/>
+                <wp:lineTo x="21469" y="21209"/>
                 <wp:lineTo x="21469" y="0"/>
                 <wp:lineTo x="0" y="0"/>
               </wp:wrapPolygon>
@@ -549,7 +539,7 @@
                   <pic:spPr>
                     <a:xfrm>
                       <a:off x="0" y="0"/>
-                      <a:ext cx="1782445" cy="663575"/>
+                      <a:ext cx="1782445" cy="737235"/>
                     </a:xfrm>
                     <a:prstGeom prst="rect">
                       <a:avLst/>
@@ -561,9 +551,22 @@
             <wp14:sizeRelH relativeFrom="margin">
               <wp14:pctWidth>0</wp14:pctWidth>
             </wp14:sizeRelH>
+            <wp14:sizeRelV relativeFrom="margin">
+              <wp14:pctHeight>0</wp14:pctHeight>
+            </wp14:sizeRelV>
           </wp:anchor>
         </w:drawing>
       </w:r>
+    </w:p>
+    <w:p>
+      <w:pPr>
+        <w:pStyle w:val="ListParagraph"/>
+        <w:ind w:left="1080"/>
+        <w:rPr>
+          <w:rFonts w:cstheme="minorHAnsi"/>
+          <w:lang w:val="en-US"/>
+        </w:rPr>
+      </w:pPr>
       <w:r>
         <w:rPr>
           <w:rFonts w:cstheme="minorHAnsi"/>
@@ -1168,22 +1171,22 @@
           <w:lang w:val="en-US"/>
         </w:rPr>
         <w:drawing>
-          <wp:anchor distT="0" distB="0" distL="114300" distR="114300" simplePos="0" relativeHeight="251671040" behindDoc="0" locked="0" layoutInCell="1" allowOverlap="1" wp14:anchorId="6D7A5C99" wp14:editId="25D45E32">
+          <wp:anchor distT="0" distB="0" distL="114300" distR="114300" simplePos="0" relativeHeight="251671040" behindDoc="0" locked="0" layoutInCell="1" allowOverlap="1" wp14:anchorId="6D7A5C99" wp14:editId="777FB6C8">
             <wp:simplePos x="0" y="0"/>
             <wp:positionH relativeFrom="column">
-              <wp:posOffset>4186555</wp:posOffset>
+              <wp:posOffset>4062987</wp:posOffset>
             </wp:positionH>
             <wp:positionV relativeFrom="paragraph">
               <wp:posOffset>2540</wp:posOffset>
             </wp:positionV>
-            <wp:extent cx="2047875" cy="730250"/>
-            <wp:effectExtent l="0" t="0" r="0" b="0"/>
+            <wp:extent cx="2047875" cy="878840"/>
+            <wp:effectExtent l="0" t="0" r="9525" b="0"/>
             <wp:wrapThrough wrapText="bothSides">
               <wp:wrapPolygon edited="0">
                 <wp:start x="0" y="0"/>
-                <wp:lineTo x="0" y="20849"/>
-                <wp:lineTo x="21299" y="20849"/>
-                <wp:lineTo x="21299" y="0"/>
+                <wp:lineTo x="0" y="21069"/>
+                <wp:lineTo x="21500" y="21069"/>
+                <wp:lineTo x="21500" y="0"/>
                 <wp:lineTo x="0" y="0"/>
               </wp:wrapPolygon>
             </wp:wrapThrough>
@@ -1213,7 +1216,7 @@
                   <pic:spPr>
                     <a:xfrm>
                       <a:off x="0" y="0"/>
-                      <a:ext cx="2047875" cy="730250"/>
+                      <a:ext cx="2047875" cy="878840"/>
                     </a:xfrm>
                     <a:prstGeom prst="rect">
                       <a:avLst/>
@@ -1222,6 +1225,9 @@
                 </pic:pic>
               </a:graphicData>
             </a:graphic>
+            <wp14:sizeRelV relativeFrom="margin">
+              <wp14:pctHeight>0</wp14:pctHeight>
+            </wp14:sizeRelV>
           </wp:anchor>
         </w:drawing>
       </w:r>
@@ -1723,21 +1729,21 @@
           <w:lang w:val="en-US"/>
         </w:rPr>
         <w:drawing>
-          <wp:anchor distT="0" distB="0" distL="114300" distR="114300" simplePos="0" relativeHeight="251656704" behindDoc="0" locked="0" layoutInCell="1" allowOverlap="1" wp14:anchorId="7DEE801D" wp14:editId="72E81313">
+          <wp:anchor distT="0" distB="0" distL="114300" distR="114300" simplePos="0" relativeHeight="251656704" behindDoc="0" locked="0" layoutInCell="1" allowOverlap="1" wp14:anchorId="7DEE801D" wp14:editId="7D14FD3B">
             <wp:simplePos x="0" y="0"/>
             <wp:positionH relativeFrom="column">
-              <wp:posOffset>3950004</wp:posOffset>
+              <wp:posOffset>3950632</wp:posOffset>
             </wp:positionH>
             <wp:positionV relativeFrom="paragraph">
-              <wp:posOffset>8255</wp:posOffset>
+              <wp:posOffset>-60685</wp:posOffset>
             </wp:positionV>
-            <wp:extent cx="2234565" cy="682625"/>
-            <wp:effectExtent l="0" t="0" r="0" b="3175"/>
+            <wp:extent cx="2234565" cy="808485"/>
+            <wp:effectExtent l="0" t="0" r="0" b="0"/>
             <wp:wrapThrough wrapText="bothSides">
               <wp:wrapPolygon edited="0">
                 <wp:start x="0" y="0"/>
-                <wp:lineTo x="0" y="21098"/>
-                <wp:lineTo x="21361" y="21098"/>
+                <wp:lineTo x="0" y="20870"/>
+                <wp:lineTo x="21361" y="20870"/>
                 <wp:lineTo x="21361" y="0"/>
                 <wp:lineTo x="0" y="0"/>
               </wp:wrapPolygon>
@@ -1768,7 +1774,7 @@
                   <pic:spPr>
                     <a:xfrm>
                       <a:off x="0" y="0"/>
-                      <a:ext cx="2234565" cy="682625"/>
+                      <a:ext cx="2234924" cy="808615"/>
                     </a:xfrm>
                     <a:prstGeom prst="rect">
                       <a:avLst/>
@@ -1780,6 +1786,9 @@
             <wp14:sizeRelH relativeFrom="margin">
               <wp14:pctWidth>0</wp14:pctWidth>
             </wp14:sizeRelH>
+            <wp14:sizeRelV relativeFrom="margin">
+              <wp14:pctHeight>0</wp14:pctHeight>
+            </wp14:sizeRelV>
           </wp:anchor>
         </w:drawing>
       </w:r>
@@ -1977,33 +1986,27 @@
           <w:b/>
         </w:rPr>
       </w:pPr>
-    </w:p>
-    <w:p>
-      <w:pPr>
-        <w:pStyle w:val="NoSpacing"/>
-        <w:ind w:left="1080"/>
-      </w:pPr>
       <w:r>
         <w:rPr>
           <w:noProof/>
           <w:lang w:val="en-US"/>
         </w:rPr>
         <w:drawing>
-          <wp:anchor distT="0" distB="0" distL="114300" distR="114300" simplePos="0" relativeHeight="251654656" behindDoc="0" locked="0" layoutInCell="1" allowOverlap="1" wp14:anchorId="3FA772D8" wp14:editId="523B30B8">
+          <wp:anchor distT="0" distB="0" distL="114300" distR="114300" simplePos="0" relativeHeight="251654656" behindDoc="0" locked="0" layoutInCell="1" allowOverlap="1" wp14:anchorId="3FA772D8" wp14:editId="383A9F3A">
             <wp:simplePos x="0" y="0"/>
             <wp:positionH relativeFrom="column">
-              <wp:posOffset>4056289</wp:posOffset>
+              <wp:posOffset>4056380</wp:posOffset>
             </wp:positionH>
             <wp:positionV relativeFrom="paragraph">
-              <wp:posOffset>203</wp:posOffset>
+              <wp:posOffset>170815</wp:posOffset>
             </wp:positionV>
-            <wp:extent cx="2110740" cy="679450"/>
-            <wp:effectExtent l="0" t="0" r="3810" b="6350"/>
+            <wp:extent cx="2110740" cy="840105"/>
+            <wp:effectExtent l="0" t="0" r="3810" b="0"/>
             <wp:wrapThrough wrapText="bothSides">
               <wp:wrapPolygon edited="0">
                 <wp:start x="0" y="0"/>
-                <wp:lineTo x="0" y="21196"/>
-                <wp:lineTo x="21444" y="21196"/>
+                <wp:lineTo x="0" y="21061"/>
+                <wp:lineTo x="21444" y="21061"/>
                 <wp:lineTo x="21444" y="0"/>
                 <wp:lineTo x="0" y="0"/>
               </wp:wrapPolygon>
@@ -2034,7 +2037,7 @@
                   <pic:spPr>
                     <a:xfrm>
                       <a:off x="0" y="0"/>
-                      <a:ext cx="2110740" cy="679450"/>
+                      <a:ext cx="2110740" cy="840105"/>
                     </a:xfrm>
                     <a:prstGeom prst="rect">
                       <a:avLst/>
@@ -2046,9 +2049,18 @@
             <wp14:sizeRelH relativeFrom="margin">
               <wp14:pctWidth>0</wp14:pctWidth>
             </wp14:sizeRelH>
+            <wp14:sizeRelV relativeFrom="margin">
+              <wp14:pctHeight>0</wp14:pctHeight>
+            </wp14:sizeRelV>
           </wp:anchor>
         </w:drawing>
       </w:r>
+    </w:p>
+    <w:p>
+      <w:pPr>
+        <w:pStyle w:val="NoSpacing"/>
+        <w:ind w:left="1080"/>
+      </w:pPr>
       <w:proofErr w:type="gramStart"/>
       <w:r>
         <w:t>select</w:t>
@@ -2859,20 +2871,6 @@
           <w:bCs/>
         </w:rPr>
       </w:pPr>
-    </w:p>
-    <w:p>
-      <w:pPr>
-        <w:pStyle w:val="ListParagraph"/>
-        <w:autoSpaceDE w:val="0"/>
-        <w:autoSpaceDN w:val="0"/>
-        <w:adjustRightInd w:val="0"/>
-        <w:spacing w:after="0" w:line="240" w:lineRule="auto"/>
-        <w:ind w:left="1080"/>
-        <w:rPr>
-          <w:rFonts w:ascii="Times New Roman" w:hAnsi="Times New Roman" w:cs="Times New Roman"/>
-          <w:bCs/>
-        </w:rPr>
-      </w:pPr>
       <w:r>
         <w:rPr>
           <w:rFonts w:ascii="Times New Roman" w:hAnsi="Times New Roman" w:cs="Times New Roman"/>
@@ -2880,21 +2878,21 @@
           <w:noProof/>
         </w:rPr>
         <w:drawing>
-          <wp:anchor distT="0" distB="0" distL="114300" distR="114300" simplePos="0" relativeHeight="251675136" behindDoc="0" locked="0" layoutInCell="1" allowOverlap="1" wp14:anchorId="15ED4471" wp14:editId="4FF4A39A">
+          <wp:anchor distT="0" distB="0" distL="114300" distR="114300" simplePos="0" relativeHeight="251675136" behindDoc="0" locked="0" layoutInCell="1" allowOverlap="1" wp14:anchorId="15ED4471" wp14:editId="24F645E1">
             <wp:simplePos x="0" y="0"/>
             <wp:positionH relativeFrom="column">
               <wp:posOffset>2326005</wp:posOffset>
             </wp:positionH>
             <wp:positionV relativeFrom="paragraph">
-              <wp:posOffset>4445</wp:posOffset>
+              <wp:posOffset>8890</wp:posOffset>
             </wp:positionV>
-            <wp:extent cx="3985260" cy="1043940"/>
-            <wp:effectExtent l="0" t="0" r="0" b="3810"/>
+            <wp:extent cx="3985260" cy="1198880"/>
+            <wp:effectExtent l="0" t="0" r="0" b="1270"/>
             <wp:wrapThrough wrapText="bothSides">
               <wp:wrapPolygon edited="0">
                 <wp:start x="0" y="0"/>
-                <wp:lineTo x="0" y="21285"/>
-                <wp:lineTo x="21476" y="21285"/>
+                <wp:lineTo x="0" y="21280"/>
+                <wp:lineTo x="21476" y="21280"/>
                 <wp:lineTo x="21476" y="0"/>
                 <wp:lineTo x="0" y="0"/>
               </wp:wrapPolygon>
@@ -2925,7 +2923,7 @@
                   <pic:spPr>
                     <a:xfrm>
                       <a:off x="0" y="0"/>
-                      <a:ext cx="3985260" cy="1043940"/>
+                      <a:ext cx="3985260" cy="1198880"/>
                     </a:xfrm>
                     <a:prstGeom prst="rect">
                       <a:avLst/>
@@ -2943,6 +2941,20 @@
           </wp:anchor>
         </w:drawing>
       </w:r>
+    </w:p>
+    <w:p>
+      <w:pPr>
+        <w:pStyle w:val="ListParagraph"/>
+        <w:autoSpaceDE w:val="0"/>
+        <w:autoSpaceDN w:val="0"/>
+        <w:adjustRightInd w:val="0"/>
+        <w:spacing w:after="0" w:line="240" w:lineRule="auto"/>
+        <w:ind w:left="1080"/>
+        <w:rPr>
+          <w:rFonts w:ascii="Times New Roman" w:hAnsi="Times New Roman" w:cs="Times New Roman"/>
+          <w:bCs/>
+        </w:rPr>
+      </w:pPr>
     </w:p>
     <w:p>
       <w:pPr>
@@ -3436,6 +3448,1102 @@
         </w:rPr>
       </w:pPr>
     </w:p>
+    <w:p>
+      <w:pPr>
+        <w:pStyle w:val="ListParagraph"/>
+        <w:autoSpaceDE w:val="0"/>
+        <w:autoSpaceDN w:val="0"/>
+        <w:adjustRightInd w:val="0"/>
+        <w:spacing w:after="0" w:line="240" w:lineRule="auto"/>
+        <w:ind w:left="1080"/>
+        <w:rPr>
+          <w:rFonts w:ascii="Times New Roman" w:hAnsi="Times New Roman" w:cs="Times New Roman"/>
+          <w:lang w:val="en-US"/>
+        </w:rPr>
+      </w:pPr>
+    </w:p>
+    <w:p>
+      <w:pPr>
+        <w:pStyle w:val="ListParagraph"/>
+        <w:autoSpaceDE w:val="0"/>
+        <w:autoSpaceDN w:val="0"/>
+        <w:adjustRightInd w:val="0"/>
+        <w:spacing w:after="0" w:line="240" w:lineRule="auto"/>
+        <w:ind w:left="1080"/>
+        <w:rPr>
+          <w:rFonts w:ascii="Times New Roman" w:hAnsi="Times New Roman" w:cs="Times New Roman"/>
+          <w:lang w:val="en-US"/>
+        </w:rPr>
+      </w:pPr>
+    </w:p>
+    <w:p>
+      <w:pPr>
+        <w:pStyle w:val="ListParagraph"/>
+        <w:autoSpaceDE w:val="0"/>
+        <w:autoSpaceDN w:val="0"/>
+        <w:adjustRightInd w:val="0"/>
+        <w:spacing w:after="0" w:line="240" w:lineRule="auto"/>
+        <w:ind w:left="1080"/>
+        <w:rPr>
+          <w:rFonts w:ascii="Times New Roman" w:hAnsi="Times New Roman" w:cs="Times New Roman"/>
+          <w:lang w:val="en-US"/>
+        </w:rPr>
+      </w:pPr>
+    </w:p>
+    <w:p>
+      <w:pPr>
+        <w:pStyle w:val="ListParagraph"/>
+        <w:autoSpaceDE w:val="0"/>
+        <w:autoSpaceDN w:val="0"/>
+        <w:adjustRightInd w:val="0"/>
+        <w:spacing w:after="0" w:line="240" w:lineRule="auto"/>
+        <w:ind w:left="1080"/>
+        <w:rPr>
+          <w:rFonts w:ascii="Times New Roman" w:hAnsi="Times New Roman" w:cs="Times New Roman"/>
+          <w:lang w:val="en-US"/>
+        </w:rPr>
+      </w:pPr>
+    </w:p>
+    <w:p>
+      <w:pPr>
+        <w:pStyle w:val="ListParagraph"/>
+        <w:autoSpaceDE w:val="0"/>
+        <w:autoSpaceDN w:val="0"/>
+        <w:adjustRightInd w:val="0"/>
+        <w:spacing w:after="0" w:line="240" w:lineRule="auto"/>
+        <w:ind w:left="1080"/>
+        <w:rPr>
+          <w:rFonts w:ascii="Times New Roman" w:hAnsi="Times New Roman" w:cs="Times New Roman"/>
+          <w:lang w:val="en-US"/>
+        </w:rPr>
+      </w:pPr>
+    </w:p>
+    <w:p>
+      <w:pPr>
+        <w:pStyle w:val="ListParagraph"/>
+        <w:autoSpaceDE w:val="0"/>
+        <w:autoSpaceDN w:val="0"/>
+        <w:adjustRightInd w:val="0"/>
+        <w:spacing w:after="0" w:line="240" w:lineRule="auto"/>
+        <w:ind w:left="1080"/>
+        <w:rPr>
+          <w:rFonts w:ascii="Times New Roman" w:hAnsi="Times New Roman" w:cs="Times New Roman"/>
+          <w:lang w:val="en-US"/>
+        </w:rPr>
+      </w:pPr>
+    </w:p>
+    <w:p>
+      <w:pPr>
+        <w:pStyle w:val="ListParagraph"/>
+        <w:numPr>
+          <w:ilvl w:val="0"/>
+          <w:numId w:val="2"/>
+        </w:numPr>
+        <w:autoSpaceDE w:val="0"/>
+        <w:autoSpaceDN w:val="0"/>
+        <w:adjustRightInd w:val="0"/>
+        <w:spacing w:after="0" w:line="240" w:lineRule="auto"/>
+        <w:rPr>
+          <w:rStyle w:val="fontstyle01"/>
+          <w:b/>
+          <w:bCs/>
+          <w:color w:val="auto"/>
+        </w:rPr>
+      </w:pPr>
+      <w:r>
+        <w:rPr>
+          <w:rStyle w:val="fontstyle01"/>
+          <w:b/>
+          <w:bCs/>
+        </w:rPr>
+        <w:lastRenderedPageBreak/>
+        <w:t>Les hôpitaux ont pour tradition d'offrir un gâteau à chacun de ses employés le jour de leur anniversaire.</w:t>
+      </w:r>
+      <w:r>
+        <w:rPr>
+          <w:rStyle w:val="fontstyle01"/>
+          <w:b/>
+          <w:bCs/>
+        </w:rPr>
+        <w:t xml:space="preserve"> </w:t>
+      </w:r>
+      <w:r>
+        <w:rPr>
+          <w:rStyle w:val="fontstyle01"/>
+          <w:b/>
+          <w:bCs/>
+        </w:rPr>
+        <w:t>Écrivez une requête SQL permettant de savoir combien de gâteau</w:t>
+      </w:r>
+      <w:r>
+        <w:rPr>
+          <w:rStyle w:val="fontstyle01"/>
+          <w:b/>
+          <w:bCs/>
+        </w:rPr>
+        <w:t>x</w:t>
+      </w:r>
+      <w:r>
+        <w:rPr>
+          <w:rStyle w:val="fontstyle01"/>
+          <w:b/>
+          <w:bCs/>
+        </w:rPr>
+        <w:t xml:space="preserve"> il faudra prévoir pour le mois de décembre</w:t>
+      </w:r>
+      <w:r>
+        <w:rPr>
+          <w:rStyle w:val="fontstyle01"/>
+          <w:b/>
+          <w:bCs/>
+        </w:rPr>
+        <w:t>.</w:t>
+      </w:r>
+    </w:p>
+    <w:p>
+      <w:pPr>
+        <w:pStyle w:val="ListParagraph"/>
+        <w:autoSpaceDE w:val="0"/>
+        <w:autoSpaceDN w:val="0"/>
+        <w:adjustRightInd w:val="0"/>
+        <w:spacing w:after="0" w:line="240" w:lineRule="auto"/>
+        <w:ind w:left="1080"/>
+        <w:rPr>
+          <w:rStyle w:val="fontstyle01"/>
+          <w:b/>
+          <w:bCs/>
+        </w:rPr>
+      </w:pPr>
+      <w:r>
+        <w:rPr>
+          <w:rFonts w:ascii="Times New Roman" w:hAnsi="Times New Roman" w:cs="Times New Roman"/>
+          <w:noProof/>
+          <w:lang w:val="en-US"/>
+        </w:rPr>
+        <w:drawing>
+          <wp:anchor distT="0" distB="0" distL="114300" distR="114300" simplePos="0" relativeHeight="251677184" behindDoc="0" locked="0" layoutInCell="1" allowOverlap="1" wp14:anchorId="6B125E5D" wp14:editId="36E86FC3">
+            <wp:simplePos x="0" y="0"/>
+            <wp:positionH relativeFrom="column">
+              <wp:posOffset>4451350</wp:posOffset>
+            </wp:positionH>
+            <wp:positionV relativeFrom="paragraph">
+              <wp:posOffset>5080</wp:posOffset>
+            </wp:positionV>
+            <wp:extent cx="1157605" cy="765810"/>
+            <wp:effectExtent l="0" t="0" r="4445" b="0"/>
+            <wp:wrapThrough wrapText="bothSides">
+              <wp:wrapPolygon edited="0">
+                <wp:start x="0" y="0"/>
+                <wp:lineTo x="0" y="20955"/>
+                <wp:lineTo x="21327" y="20955"/>
+                <wp:lineTo x="21327" y="0"/>
+                <wp:lineTo x="0" y="0"/>
+              </wp:wrapPolygon>
+            </wp:wrapThrough>
+            <wp:docPr id="13" name="Picture 13" descr="Graphical user interface, application&#10;&#10;Description automatically generated"/>
+            <wp:cNvGraphicFramePr>
+              <a:graphicFrameLocks xmlns:a="http://schemas.openxmlformats.org/drawingml/2006/main" noChangeAspect="1"/>
+            </wp:cNvGraphicFramePr>
+            <a:graphic xmlns:a="http://schemas.openxmlformats.org/drawingml/2006/main">
+              <a:graphicData uri="http://schemas.openxmlformats.org/drawingml/2006/picture">
+                <pic:pic xmlns:pic="http://schemas.openxmlformats.org/drawingml/2006/picture">
+                  <pic:nvPicPr>
+                    <pic:cNvPr id="13" name="Picture 13" descr="Graphical user interface, application&#10;&#10;Description automatically generated"/>
+                    <pic:cNvPicPr/>
+                  </pic:nvPicPr>
+                  <pic:blipFill>
+                    <a:blip r:embed="rId12">
+                      <a:extLst>
+                        <a:ext uri="{28A0092B-C50C-407E-A947-70E740481C1C}">
+                          <a14:useLocalDpi xmlns:a14="http://schemas.microsoft.com/office/drawing/2010/main" val="0"/>
+                        </a:ext>
+                      </a:extLst>
+                    </a:blip>
+                    <a:stretch>
+                      <a:fillRect/>
+                    </a:stretch>
+                  </pic:blipFill>
+                  <pic:spPr>
+                    <a:xfrm>
+                      <a:off x="0" y="0"/>
+                      <a:ext cx="1157605" cy="765810"/>
+                    </a:xfrm>
+                    <a:prstGeom prst="rect">
+                      <a:avLst/>
+                    </a:prstGeom>
+                  </pic:spPr>
+                </pic:pic>
+              </a:graphicData>
+            </a:graphic>
+            <wp14:sizeRelH relativeFrom="margin">
+              <wp14:pctWidth>0</wp14:pctWidth>
+            </wp14:sizeRelH>
+            <wp14:sizeRelV relativeFrom="margin">
+              <wp14:pctHeight>0</wp14:pctHeight>
+            </wp14:sizeRelV>
+          </wp:anchor>
+        </w:drawing>
+      </w:r>
+    </w:p>
+    <w:p>
+      <w:pPr>
+        <w:pStyle w:val="ListParagraph"/>
+        <w:autoSpaceDE w:val="0"/>
+        <w:autoSpaceDN w:val="0"/>
+        <w:adjustRightInd w:val="0"/>
+        <w:spacing w:after="0" w:line="240" w:lineRule="auto"/>
+        <w:ind w:left="1080"/>
+        <w:rPr>
+          <w:rStyle w:val="fontstyle01"/>
+          <w:color w:val="auto"/>
+          <w:lang w:val="en-US"/>
+        </w:rPr>
+      </w:pPr>
+      <w:r>
+        <w:rPr>
+          <w:rStyle w:val="fontstyle01"/>
+          <w:color w:val="auto"/>
+          <w:lang w:val="en-US"/>
+        </w:rPr>
+        <w:t xml:space="preserve">select </w:t>
+      </w:r>
+      <w:proofErr w:type="gramStart"/>
+      <w:r>
+        <w:rPr>
+          <w:rStyle w:val="fontstyle01"/>
+          <w:color w:val="auto"/>
+          <w:lang w:val="en-US"/>
+        </w:rPr>
+        <w:t>count(</w:t>
+      </w:r>
+      <w:proofErr w:type="gramEnd"/>
+      <w:r>
+        <w:rPr>
+          <w:rStyle w:val="fontstyle01"/>
+          <w:color w:val="auto"/>
+          <w:lang w:val="en-US"/>
+        </w:rPr>
+        <w:t>*)</w:t>
+      </w:r>
+    </w:p>
+    <w:p>
+      <w:pPr>
+        <w:pStyle w:val="ListParagraph"/>
+        <w:autoSpaceDE w:val="0"/>
+        <w:autoSpaceDN w:val="0"/>
+        <w:adjustRightInd w:val="0"/>
+        <w:spacing w:after="0" w:line="240" w:lineRule="auto"/>
+        <w:ind w:left="1080"/>
+        <w:rPr>
+          <w:rStyle w:val="fontstyle01"/>
+          <w:color w:val="auto"/>
+          <w:lang w:val="en-US"/>
+        </w:rPr>
+      </w:pPr>
+      <w:r>
+        <w:rPr>
+          <w:rStyle w:val="fontstyle01"/>
+          <w:color w:val="auto"/>
+          <w:lang w:val="en-US"/>
+        </w:rPr>
+        <w:t xml:space="preserve">from </w:t>
+      </w:r>
+      <w:proofErr w:type="spellStart"/>
+      <w:r>
+        <w:rPr>
+          <w:rStyle w:val="fontstyle01"/>
+          <w:color w:val="auto"/>
+          <w:lang w:val="en-US"/>
+        </w:rPr>
+        <w:t>employe</w:t>
+      </w:r>
+      <w:proofErr w:type="spellEnd"/>
+    </w:p>
+    <w:p>
+      <w:pPr>
+        <w:pStyle w:val="ListParagraph"/>
+        <w:autoSpaceDE w:val="0"/>
+        <w:autoSpaceDN w:val="0"/>
+        <w:adjustRightInd w:val="0"/>
+        <w:spacing w:after="0" w:line="240" w:lineRule="auto"/>
+        <w:ind w:left="1080"/>
+        <w:rPr>
+          <w:rStyle w:val="fontstyle01"/>
+          <w:color w:val="auto"/>
+          <w:lang w:val="en-US"/>
+        </w:rPr>
+      </w:pPr>
+      <w:r>
+        <w:rPr>
+          <w:rStyle w:val="fontstyle01"/>
+          <w:color w:val="auto"/>
+          <w:lang w:val="en-US"/>
+        </w:rPr>
+        <w:t xml:space="preserve">where </w:t>
+      </w:r>
+      <w:proofErr w:type="gramStart"/>
+      <w:r>
+        <w:rPr>
+          <w:rStyle w:val="fontstyle01"/>
+          <w:color w:val="auto"/>
+          <w:lang w:val="en-US"/>
+        </w:rPr>
+        <w:t>EXTRACT(</w:t>
+      </w:r>
+      <w:proofErr w:type="gramEnd"/>
+      <w:r>
+        <w:rPr>
+          <w:rStyle w:val="fontstyle01"/>
+          <w:color w:val="auto"/>
+          <w:lang w:val="en-US"/>
+        </w:rPr>
+        <w:t xml:space="preserve">MONTH FROM </w:t>
+      </w:r>
+      <w:proofErr w:type="spellStart"/>
+      <w:r>
+        <w:rPr>
+          <w:rStyle w:val="fontstyle01"/>
+          <w:color w:val="auto"/>
+          <w:lang w:val="en-US"/>
+        </w:rPr>
+        <w:t>date_de_naissance</w:t>
+      </w:r>
+      <w:proofErr w:type="spellEnd"/>
+      <w:r>
+        <w:rPr>
+          <w:rStyle w:val="fontstyle01"/>
+          <w:color w:val="auto"/>
+          <w:lang w:val="en-US"/>
+        </w:rPr>
+        <w:t>)=12</w:t>
+      </w:r>
+    </w:p>
+    <w:p>
+      <w:pPr>
+        <w:pStyle w:val="ListParagraph"/>
+        <w:autoSpaceDE w:val="0"/>
+        <w:autoSpaceDN w:val="0"/>
+        <w:adjustRightInd w:val="0"/>
+        <w:spacing w:after="0" w:line="240" w:lineRule="auto"/>
+        <w:ind w:left="1080"/>
+        <w:rPr>
+          <w:rStyle w:val="fontstyle01"/>
+          <w:lang w:val="en-US"/>
+        </w:rPr>
+      </w:pPr>
+    </w:p>
+    <w:p>
+      <w:pPr>
+        <w:pStyle w:val="ListParagraph"/>
+        <w:autoSpaceDE w:val="0"/>
+        <w:autoSpaceDN w:val="0"/>
+        <w:adjustRightInd w:val="0"/>
+        <w:spacing w:after="0" w:line="240" w:lineRule="auto"/>
+        <w:ind w:left="1080"/>
+        <w:rPr>
+          <w:rStyle w:val="fontstyle01"/>
+          <w:lang w:val="en-US"/>
+        </w:rPr>
+      </w:pPr>
+    </w:p>
+    <w:p>
+      <w:pPr>
+        <w:pStyle w:val="ListParagraph"/>
+        <w:autoSpaceDE w:val="0"/>
+        <w:autoSpaceDN w:val="0"/>
+        <w:adjustRightInd w:val="0"/>
+        <w:spacing w:after="0" w:line="240" w:lineRule="auto"/>
+        <w:ind w:left="1080"/>
+        <w:rPr>
+          <w:rStyle w:val="fontstyle01"/>
+          <w:b/>
+          <w:bCs/>
+          <w:color w:val="auto"/>
+          <w:lang w:val="en-US"/>
+        </w:rPr>
+      </w:pPr>
+    </w:p>
+    <w:p>
+      <w:pPr>
+        <w:pStyle w:val="ListParagraph"/>
+        <w:numPr>
+          <w:ilvl w:val="0"/>
+          <w:numId w:val="2"/>
+        </w:numPr>
+        <w:autoSpaceDE w:val="0"/>
+        <w:autoSpaceDN w:val="0"/>
+        <w:adjustRightInd w:val="0"/>
+        <w:spacing w:after="0" w:line="240" w:lineRule="auto"/>
+        <w:rPr>
+          <w:rStyle w:val="fontstyle01"/>
+          <w:b/>
+          <w:bCs/>
+          <w:color w:val="auto"/>
+        </w:rPr>
+      </w:pPr>
+      <w:r>
+        <w:rPr>
+          <w:rStyle w:val="fontstyle01"/>
+          <w:b/>
+          <w:bCs/>
+        </w:rPr>
+        <w:t>Incrémentez le salaire annuel des employées de 10% pour tous les employés dont leur date de naissance est</w:t>
+      </w:r>
+      <w:r>
+        <w:rPr>
+          <w:rStyle w:val="fontstyle01"/>
+          <w:b/>
+          <w:bCs/>
+        </w:rPr>
+        <w:t xml:space="preserve"> </w:t>
+      </w:r>
+      <w:r>
+        <w:rPr>
+          <w:rStyle w:val="fontstyle01"/>
+          <w:b/>
+          <w:bCs/>
+        </w:rPr>
+        <w:t>en 1984 et 1985, et qui travaillent dans la direction</w:t>
+      </w:r>
+    </w:p>
+    <w:p>
+      <w:pPr>
+        <w:pStyle w:val="ListParagraph"/>
+        <w:autoSpaceDE w:val="0"/>
+        <w:autoSpaceDN w:val="0"/>
+        <w:adjustRightInd w:val="0"/>
+        <w:spacing w:after="0" w:line="240" w:lineRule="auto"/>
+        <w:ind w:left="1080"/>
+        <w:rPr>
+          <w:rFonts w:ascii="Times New Roman" w:hAnsi="Times New Roman" w:cs="Times New Roman"/>
+        </w:rPr>
+      </w:pPr>
+    </w:p>
+    <w:p>
+      <w:pPr>
+        <w:pStyle w:val="ListParagraph"/>
+        <w:autoSpaceDE w:val="0"/>
+        <w:autoSpaceDN w:val="0"/>
+        <w:adjustRightInd w:val="0"/>
+        <w:spacing w:after="0" w:line="240" w:lineRule="auto"/>
+        <w:ind w:left="1080"/>
+        <w:rPr>
+          <w:rFonts w:ascii="Times New Roman" w:hAnsi="Times New Roman" w:cs="Times New Roman"/>
+        </w:rPr>
+      </w:pPr>
+      <w:proofErr w:type="gramStart"/>
+      <w:r>
+        <w:rPr>
+          <w:rFonts w:ascii="Times New Roman" w:hAnsi="Times New Roman" w:cs="Times New Roman"/>
+        </w:rPr>
+        <w:t>update</w:t>
+      </w:r>
+      <w:proofErr w:type="gramEnd"/>
+      <w:r>
+        <w:rPr>
+          <w:rFonts w:ascii="Times New Roman" w:hAnsi="Times New Roman" w:cs="Times New Roman"/>
+        </w:rPr>
+        <w:t xml:space="preserve"> </w:t>
+      </w:r>
+      <w:proofErr w:type="spellStart"/>
+      <w:r>
+        <w:rPr>
+          <w:rFonts w:ascii="Times New Roman" w:hAnsi="Times New Roman" w:cs="Times New Roman"/>
+        </w:rPr>
+        <w:t>employe</w:t>
+      </w:r>
+      <w:proofErr w:type="spellEnd"/>
+    </w:p>
+    <w:p>
+      <w:pPr>
+        <w:pStyle w:val="ListParagraph"/>
+        <w:autoSpaceDE w:val="0"/>
+        <w:autoSpaceDN w:val="0"/>
+        <w:adjustRightInd w:val="0"/>
+        <w:spacing w:after="0" w:line="240" w:lineRule="auto"/>
+        <w:ind w:left="1080"/>
+        <w:rPr>
+          <w:rFonts w:ascii="Times New Roman" w:hAnsi="Times New Roman" w:cs="Times New Roman"/>
+        </w:rPr>
+      </w:pPr>
+      <w:proofErr w:type="gramStart"/>
+      <w:r>
+        <w:rPr>
+          <w:rFonts w:ascii="Times New Roman" w:hAnsi="Times New Roman" w:cs="Times New Roman"/>
+        </w:rPr>
+        <w:t>set</w:t>
+      </w:r>
+      <w:proofErr w:type="gramEnd"/>
+      <w:r>
+        <w:rPr>
+          <w:rFonts w:ascii="Times New Roman" w:hAnsi="Times New Roman" w:cs="Times New Roman"/>
+        </w:rPr>
+        <w:t xml:space="preserve"> </w:t>
+      </w:r>
+      <w:proofErr w:type="spellStart"/>
+      <w:r>
+        <w:rPr>
+          <w:rFonts w:ascii="Times New Roman" w:hAnsi="Times New Roman" w:cs="Times New Roman"/>
+        </w:rPr>
+        <w:t>salaire_annuel</w:t>
+      </w:r>
+      <w:proofErr w:type="spellEnd"/>
+      <w:r>
+        <w:rPr>
+          <w:rFonts w:ascii="Times New Roman" w:hAnsi="Times New Roman" w:cs="Times New Roman"/>
+        </w:rPr>
+        <w:t>=</w:t>
+      </w:r>
+      <w:proofErr w:type="spellStart"/>
+      <w:r>
+        <w:rPr>
+          <w:rFonts w:ascii="Times New Roman" w:hAnsi="Times New Roman" w:cs="Times New Roman"/>
+        </w:rPr>
+        <w:t>salaire_annuel</w:t>
+      </w:r>
+      <w:proofErr w:type="spellEnd"/>
+      <w:r>
+        <w:rPr>
+          <w:rFonts w:ascii="Times New Roman" w:hAnsi="Times New Roman" w:cs="Times New Roman"/>
+        </w:rPr>
+        <w:t>*1.10</w:t>
+      </w:r>
+    </w:p>
+    <w:p>
+      <w:pPr>
+        <w:pStyle w:val="ListParagraph"/>
+        <w:autoSpaceDE w:val="0"/>
+        <w:autoSpaceDN w:val="0"/>
+        <w:adjustRightInd w:val="0"/>
+        <w:spacing w:after="0" w:line="240" w:lineRule="auto"/>
+        <w:ind w:left="1080"/>
+        <w:rPr>
+          <w:rFonts w:ascii="Times New Roman" w:hAnsi="Times New Roman" w:cs="Times New Roman"/>
+          <w:lang w:val="en-US"/>
+        </w:rPr>
+      </w:pPr>
+      <w:r>
+        <w:rPr>
+          <w:rFonts w:ascii="Times New Roman" w:hAnsi="Times New Roman" w:cs="Times New Roman"/>
+          <w:lang w:val="en-US"/>
+        </w:rPr>
+        <w:t xml:space="preserve">where </w:t>
+      </w:r>
+      <w:proofErr w:type="spellStart"/>
+      <w:r>
+        <w:rPr>
+          <w:rFonts w:ascii="Times New Roman" w:hAnsi="Times New Roman" w:cs="Times New Roman"/>
+          <w:lang w:val="en-US"/>
+        </w:rPr>
+        <w:t>employe_id</w:t>
+      </w:r>
+      <w:proofErr w:type="spellEnd"/>
+      <w:r>
+        <w:rPr>
+          <w:rFonts w:ascii="Times New Roman" w:hAnsi="Times New Roman" w:cs="Times New Roman"/>
+          <w:lang w:val="en-US"/>
+        </w:rPr>
+        <w:t xml:space="preserve"> in (select </w:t>
+      </w:r>
+      <w:proofErr w:type="spellStart"/>
+      <w:proofErr w:type="gramStart"/>
+      <w:r>
+        <w:rPr>
+          <w:rFonts w:ascii="Times New Roman" w:hAnsi="Times New Roman" w:cs="Times New Roman"/>
+          <w:lang w:val="en-US"/>
+        </w:rPr>
+        <w:t>f.employe</w:t>
+      </w:r>
+      <w:proofErr w:type="gramEnd"/>
+      <w:r>
+        <w:rPr>
+          <w:rFonts w:ascii="Times New Roman" w:hAnsi="Times New Roman" w:cs="Times New Roman"/>
+          <w:lang w:val="en-US"/>
+        </w:rPr>
+        <w:t>_id</w:t>
+      </w:r>
+      <w:proofErr w:type="spellEnd"/>
+    </w:p>
+    <w:p>
+      <w:pPr>
+        <w:pStyle w:val="ListParagraph"/>
+        <w:autoSpaceDE w:val="0"/>
+        <w:autoSpaceDN w:val="0"/>
+        <w:adjustRightInd w:val="0"/>
+        <w:spacing w:after="0" w:line="240" w:lineRule="auto"/>
+        <w:ind w:left="1080"/>
+        <w:rPr>
+          <w:rFonts w:ascii="Times New Roman" w:hAnsi="Times New Roman" w:cs="Times New Roman"/>
+          <w:lang w:val="en-US"/>
+        </w:rPr>
+      </w:pPr>
+      <w:r>
+        <w:rPr>
+          <w:rFonts w:ascii="Times New Roman" w:hAnsi="Times New Roman" w:cs="Times New Roman"/>
+          <w:lang w:val="en-US"/>
+        </w:rPr>
+        <w:tab/>
+        <w:t xml:space="preserve">  </w:t>
+      </w:r>
+      <w:r>
+        <w:rPr>
+          <w:rFonts w:ascii="Times New Roman" w:hAnsi="Times New Roman" w:cs="Times New Roman"/>
+          <w:lang w:val="en-US"/>
+        </w:rPr>
+        <w:tab/>
+      </w:r>
+      <w:r>
+        <w:rPr>
+          <w:rFonts w:ascii="Times New Roman" w:hAnsi="Times New Roman" w:cs="Times New Roman"/>
+          <w:lang w:val="en-US"/>
+        </w:rPr>
+        <w:tab/>
+      </w:r>
+      <w:r>
+        <w:rPr>
+          <w:rFonts w:ascii="Times New Roman" w:hAnsi="Times New Roman" w:cs="Times New Roman"/>
+          <w:lang w:val="en-US"/>
+        </w:rPr>
+        <w:t xml:space="preserve">   </w:t>
+      </w:r>
+      <w:r>
+        <w:rPr>
+          <w:rFonts w:ascii="Times New Roman" w:hAnsi="Times New Roman" w:cs="Times New Roman"/>
+          <w:lang w:val="en-US"/>
+        </w:rPr>
+        <w:t xml:space="preserve">from </w:t>
+      </w:r>
+      <w:proofErr w:type="spellStart"/>
+      <w:r>
+        <w:rPr>
+          <w:rFonts w:ascii="Times New Roman" w:hAnsi="Times New Roman" w:cs="Times New Roman"/>
+          <w:lang w:val="en-US"/>
+        </w:rPr>
+        <w:t>departement</w:t>
+      </w:r>
+      <w:proofErr w:type="spellEnd"/>
+      <w:r>
+        <w:rPr>
+          <w:rFonts w:ascii="Times New Roman" w:hAnsi="Times New Roman" w:cs="Times New Roman"/>
+          <w:lang w:val="en-US"/>
+        </w:rPr>
+        <w:t xml:space="preserve"> d, </w:t>
+      </w:r>
+      <w:proofErr w:type="spellStart"/>
+      <w:r>
+        <w:rPr>
+          <w:rFonts w:ascii="Times New Roman" w:hAnsi="Times New Roman" w:cs="Times New Roman"/>
+          <w:lang w:val="en-US"/>
+        </w:rPr>
+        <w:t>employedepartement</w:t>
+      </w:r>
+      <w:proofErr w:type="spellEnd"/>
+      <w:r>
+        <w:rPr>
+          <w:rFonts w:ascii="Times New Roman" w:hAnsi="Times New Roman" w:cs="Times New Roman"/>
+          <w:lang w:val="en-US"/>
+        </w:rPr>
+        <w:t xml:space="preserve"> f</w:t>
+      </w:r>
+    </w:p>
+    <w:p>
+      <w:pPr>
+        <w:pStyle w:val="ListParagraph"/>
+        <w:autoSpaceDE w:val="0"/>
+        <w:autoSpaceDN w:val="0"/>
+        <w:adjustRightInd w:val="0"/>
+        <w:spacing w:after="0" w:line="240" w:lineRule="auto"/>
+        <w:ind w:left="1080"/>
+        <w:rPr>
+          <w:rFonts w:ascii="Times New Roman" w:hAnsi="Times New Roman" w:cs="Times New Roman"/>
+          <w:lang w:val="en-US"/>
+        </w:rPr>
+      </w:pPr>
+      <w:r>
+        <w:rPr>
+          <w:rFonts w:ascii="Times New Roman" w:hAnsi="Times New Roman" w:cs="Times New Roman"/>
+          <w:lang w:val="en-US"/>
+        </w:rPr>
+        <w:tab/>
+        <w:t xml:space="preserve"> </w:t>
+      </w:r>
+      <w:r>
+        <w:rPr>
+          <w:rFonts w:ascii="Times New Roman" w:hAnsi="Times New Roman" w:cs="Times New Roman"/>
+          <w:lang w:val="en-US"/>
+        </w:rPr>
+        <w:tab/>
+      </w:r>
+      <w:r>
+        <w:rPr>
+          <w:rFonts w:ascii="Times New Roman" w:hAnsi="Times New Roman" w:cs="Times New Roman"/>
+          <w:lang w:val="en-US"/>
+        </w:rPr>
+        <w:tab/>
+      </w:r>
+      <w:r>
+        <w:rPr>
+          <w:rFonts w:ascii="Times New Roman" w:hAnsi="Times New Roman" w:cs="Times New Roman"/>
+          <w:lang w:val="en-US"/>
+        </w:rPr>
+        <w:t xml:space="preserve">   </w:t>
+      </w:r>
+      <w:r>
+        <w:rPr>
+          <w:rFonts w:ascii="Times New Roman" w:hAnsi="Times New Roman" w:cs="Times New Roman"/>
+          <w:lang w:val="en-US"/>
+        </w:rPr>
+        <w:t xml:space="preserve">where </w:t>
+      </w:r>
+      <w:proofErr w:type="spellStart"/>
+      <w:proofErr w:type="gramStart"/>
+      <w:r>
+        <w:rPr>
+          <w:rFonts w:ascii="Times New Roman" w:hAnsi="Times New Roman" w:cs="Times New Roman"/>
+          <w:lang w:val="en-US"/>
+        </w:rPr>
+        <w:t>d.departement</w:t>
+      </w:r>
+      <w:proofErr w:type="gramEnd"/>
+      <w:r>
+        <w:rPr>
+          <w:rFonts w:ascii="Times New Roman" w:hAnsi="Times New Roman" w:cs="Times New Roman"/>
+          <w:lang w:val="en-US"/>
+        </w:rPr>
+        <w:t>_id</w:t>
+      </w:r>
+      <w:proofErr w:type="spellEnd"/>
+      <w:r>
+        <w:rPr>
+          <w:rFonts w:ascii="Times New Roman" w:hAnsi="Times New Roman" w:cs="Times New Roman"/>
+          <w:lang w:val="en-US"/>
+        </w:rPr>
+        <w:t>=</w:t>
+      </w:r>
+      <w:proofErr w:type="spellStart"/>
+      <w:r>
+        <w:rPr>
+          <w:rFonts w:ascii="Times New Roman" w:hAnsi="Times New Roman" w:cs="Times New Roman"/>
+          <w:lang w:val="en-US"/>
+        </w:rPr>
+        <w:t>f.departement_id</w:t>
+      </w:r>
+      <w:proofErr w:type="spellEnd"/>
+    </w:p>
+    <w:p>
+      <w:pPr>
+        <w:pStyle w:val="ListParagraph"/>
+        <w:autoSpaceDE w:val="0"/>
+        <w:autoSpaceDN w:val="0"/>
+        <w:adjustRightInd w:val="0"/>
+        <w:spacing w:after="0" w:line="240" w:lineRule="auto"/>
+        <w:ind w:left="1080"/>
+        <w:rPr>
+          <w:rFonts w:ascii="Times New Roman" w:hAnsi="Times New Roman" w:cs="Times New Roman"/>
+          <w:lang w:val="en-US"/>
+        </w:rPr>
+      </w:pPr>
+      <w:r>
+        <w:rPr>
+          <w:rFonts w:ascii="Times New Roman" w:hAnsi="Times New Roman" w:cs="Times New Roman"/>
+          <w:lang w:val="en-US"/>
+        </w:rPr>
+        <w:tab/>
+      </w:r>
+      <w:r>
+        <w:rPr>
+          <w:rFonts w:ascii="Times New Roman" w:hAnsi="Times New Roman" w:cs="Times New Roman"/>
+          <w:lang w:val="en-US"/>
+        </w:rPr>
+        <w:tab/>
+      </w:r>
+      <w:r>
+        <w:rPr>
+          <w:rFonts w:ascii="Times New Roman" w:hAnsi="Times New Roman" w:cs="Times New Roman"/>
+          <w:lang w:val="en-US"/>
+        </w:rPr>
+        <w:tab/>
+      </w:r>
+      <w:r>
+        <w:rPr>
+          <w:rFonts w:ascii="Times New Roman" w:hAnsi="Times New Roman" w:cs="Times New Roman"/>
+          <w:lang w:val="en-US"/>
+        </w:rPr>
+        <w:t xml:space="preserve">   </w:t>
+      </w:r>
+      <w:r>
+        <w:rPr>
+          <w:rFonts w:ascii="Times New Roman" w:hAnsi="Times New Roman" w:cs="Times New Roman"/>
+          <w:lang w:val="en-US"/>
+        </w:rPr>
+        <w:t xml:space="preserve">and </w:t>
+      </w:r>
+      <w:proofErr w:type="spellStart"/>
+      <w:proofErr w:type="gramStart"/>
+      <w:r>
+        <w:rPr>
+          <w:rFonts w:ascii="Times New Roman" w:hAnsi="Times New Roman" w:cs="Times New Roman"/>
+          <w:lang w:val="en-US"/>
+        </w:rPr>
+        <w:t>f.employe</w:t>
+      </w:r>
+      <w:proofErr w:type="gramEnd"/>
+      <w:r>
+        <w:rPr>
+          <w:rFonts w:ascii="Times New Roman" w:hAnsi="Times New Roman" w:cs="Times New Roman"/>
+          <w:lang w:val="en-US"/>
+        </w:rPr>
+        <w:t>_id</w:t>
+      </w:r>
+      <w:proofErr w:type="spellEnd"/>
+      <w:r>
+        <w:rPr>
+          <w:rFonts w:ascii="Times New Roman" w:hAnsi="Times New Roman" w:cs="Times New Roman"/>
+          <w:lang w:val="en-US"/>
+        </w:rPr>
+        <w:t>=</w:t>
+      </w:r>
+      <w:proofErr w:type="spellStart"/>
+      <w:r>
+        <w:rPr>
+          <w:rFonts w:ascii="Times New Roman" w:hAnsi="Times New Roman" w:cs="Times New Roman"/>
+          <w:lang w:val="en-US"/>
+        </w:rPr>
+        <w:t>employe_id</w:t>
+      </w:r>
+      <w:proofErr w:type="spellEnd"/>
+    </w:p>
+    <w:p>
+      <w:pPr>
+        <w:pStyle w:val="ListParagraph"/>
+        <w:autoSpaceDE w:val="0"/>
+        <w:autoSpaceDN w:val="0"/>
+        <w:adjustRightInd w:val="0"/>
+        <w:spacing w:after="0" w:line="240" w:lineRule="auto"/>
+        <w:ind w:left="1080"/>
+        <w:rPr>
+          <w:rFonts w:ascii="Times New Roman" w:hAnsi="Times New Roman" w:cs="Times New Roman"/>
+          <w:lang w:val="en-US"/>
+        </w:rPr>
+      </w:pPr>
+      <w:r>
+        <w:rPr>
+          <w:rFonts w:ascii="Times New Roman" w:hAnsi="Times New Roman" w:cs="Times New Roman"/>
+          <w:lang w:val="en-US"/>
+        </w:rPr>
+        <w:tab/>
+        <w:t xml:space="preserve"> </w:t>
+      </w:r>
+      <w:r>
+        <w:rPr>
+          <w:rFonts w:ascii="Times New Roman" w:hAnsi="Times New Roman" w:cs="Times New Roman"/>
+          <w:lang w:val="en-US"/>
+        </w:rPr>
+        <w:tab/>
+      </w:r>
+      <w:r>
+        <w:rPr>
+          <w:rFonts w:ascii="Times New Roman" w:hAnsi="Times New Roman" w:cs="Times New Roman"/>
+          <w:lang w:val="en-US"/>
+        </w:rPr>
+        <w:tab/>
+      </w:r>
+      <w:r>
+        <w:rPr>
+          <w:rFonts w:ascii="Times New Roman" w:hAnsi="Times New Roman" w:cs="Times New Roman"/>
+          <w:lang w:val="en-US"/>
+        </w:rPr>
+        <w:t xml:space="preserve">   </w:t>
+      </w:r>
+      <w:r>
+        <w:rPr>
+          <w:rFonts w:ascii="Times New Roman" w:hAnsi="Times New Roman" w:cs="Times New Roman"/>
+          <w:lang w:val="en-US"/>
+        </w:rPr>
+        <w:t xml:space="preserve">and </w:t>
+      </w:r>
+      <w:proofErr w:type="spellStart"/>
+      <w:proofErr w:type="gramStart"/>
+      <w:r>
+        <w:rPr>
+          <w:rFonts w:ascii="Times New Roman" w:hAnsi="Times New Roman" w:cs="Times New Roman"/>
+          <w:lang w:val="en-US"/>
+        </w:rPr>
+        <w:t>d.departement</w:t>
+      </w:r>
+      <w:proofErr w:type="gramEnd"/>
+      <w:r>
+        <w:rPr>
+          <w:rFonts w:ascii="Times New Roman" w:hAnsi="Times New Roman" w:cs="Times New Roman"/>
+          <w:lang w:val="en-US"/>
+        </w:rPr>
+        <w:t>_nom</w:t>
+      </w:r>
+      <w:proofErr w:type="spellEnd"/>
+      <w:r>
+        <w:rPr>
+          <w:rFonts w:ascii="Times New Roman" w:hAnsi="Times New Roman" w:cs="Times New Roman"/>
+          <w:lang w:val="en-US"/>
+        </w:rPr>
+        <w:t>='Direction'</w:t>
+      </w:r>
+    </w:p>
+    <w:p>
+      <w:pPr>
+        <w:pStyle w:val="ListParagraph"/>
+        <w:autoSpaceDE w:val="0"/>
+        <w:autoSpaceDN w:val="0"/>
+        <w:adjustRightInd w:val="0"/>
+        <w:spacing w:after="0" w:line="240" w:lineRule="auto"/>
+        <w:ind w:left="1080"/>
+        <w:rPr>
+          <w:rFonts w:ascii="Times New Roman" w:hAnsi="Times New Roman" w:cs="Times New Roman"/>
+          <w:lang w:val="en-US"/>
+        </w:rPr>
+      </w:pPr>
+      <w:r>
+        <w:rPr>
+          <w:rFonts w:ascii="Times New Roman" w:hAnsi="Times New Roman" w:cs="Times New Roman"/>
+          <w:noProof/>
+          <w:lang w:val="en-US"/>
+        </w:rPr>
+        <w:drawing>
+          <wp:anchor distT="0" distB="0" distL="114300" distR="114300" simplePos="0" relativeHeight="251676160" behindDoc="0" locked="0" layoutInCell="1" allowOverlap="1" wp14:anchorId="6AD879EB" wp14:editId="16969BE1">
+            <wp:simplePos x="0" y="0"/>
+            <wp:positionH relativeFrom="margin">
+              <wp:align>right</wp:align>
+            </wp:positionH>
+            <wp:positionV relativeFrom="paragraph">
+              <wp:posOffset>274901</wp:posOffset>
+            </wp:positionV>
+            <wp:extent cx="2622550" cy="1221105"/>
+            <wp:effectExtent l="0" t="0" r="6350" b="0"/>
+            <wp:wrapThrough wrapText="bothSides">
+              <wp:wrapPolygon edited="0">
+                <wp:start x="0" y="0"/>
+                <wp:lineTo x="0" y="21229"/>
+                <wp:lineTo x="21495" y="21229"/>
+                <wp:lineTo x="21495" y="0"/>
+                <wp:lineTo x="0" y="0"/>
+              </wp:wrapPolygon>
+            </wp:wrapThrough>
+            <wp:docPr id="12" name="Picture 12" descr="Graphical user interface, text, application&#10;&#10;Description automatically generated"/>
+            <wp:cNvGraphicFramePr>
+              <a:graphicFrameLocks xmlns:a="http://schemas.openxmlformats.org/drawingml/2006/main" noChangeAspect="1"/>
+            </wp:cNvGraphicFramePr>
+            <a:graphic xmlns:a="http://schemas.openxmlformats.org/drawingml/2006/main">
+              <a:graphicData uri="http://schemas.openxmlformats.org/drawingml/2006/picture">
+                <pic:pic xmlns:pic="http://schemas.openxmlformats.org/drawingml/2006/picture">
+                  <pic:nvPicPr>
+                    <pic:cNvPr id="12" name="Picture 12" descr="Graphical user interface, text, application&#10;&#10;Description automatically generated"/>
+                    <pic:cNvPicPr/>
+                  </pic:nvPicPr>
+                  <pic:blipFill>
+                    <a:blip r:embed="rId13" cstate="print">
+                      <a:extLst>
+                        <a:ext uri="{28A0092B-C50C-407E-A947-70E740481C1C}">
+                          <a14:useLocalDpi xmlns:a14="http://schemas.microsoft.com/office/drawing/2010/main" val="0"/>
+                        </a:ext>
+                      </a:extLst>
+                    </a:blip>
+                    <a:stretch>
+                      <a:fillRect/>
+                    </a:stretch>
+                  </pic:blipFill>
+                  <pic:spPr>
+                    <a:xfrm>
+                      <a:off x="0" y="0"/>
+                      <a:ext cx="2637942" cy="1228724"/>
+                    </a:xfrm>
+                    <a:prstGeom prst="rect">
+                      <a:avLst/>
+                    </a:prstGeom>
+                  </pic:spPr>
+                </pic:pic>
+              </a:graphicData>
+            </a:graphic>
+            <wp14:sizeRelV relativeFrom="margin">
+              <wp14:pctHeight>0</wp14:pctHeight>
+            </wp14:sizeRelV>
+          </wp:anchor>
+        </w:drawing>
+      </w:r>
+      <w:r>
+        <w:rPr>
+          <w:rFonts w:ascii="Times New Roman" w:hAnsi="Times New Roman" w:cs="Times New Roman"/>
+          <w:lang w:val="en-US"/>
+        </w:rPr>
+        <w:tab/>
+      </w:r>
+      <w:r>
+        <w:rPr>
+          <w:rFonts w:ascii="Times New Roman" w:hAnsi="Times New Roman" w:cs="Times New Roman"/>
+          <w:lang w:val="en-US"/>
+        </w:rPr>
+        <w:tab/>
+      </w:r>
+      <w:r>
+        <w:rPr>
+          <w:rFonts w:ascii="Times New Roman" w:hAnsi="Times New Roman" w:cs="Times New Roman"/>
+          <w:lang w:val="en-US"/>
+        </w:rPr>
+        <w:tab/>
+      </w:r>
+      <w:r>
+        <w:rPr>
+          <w:rFonts w:ascii="Times New Roman" w:hAnsi="Times New Roman" w:cs="Times New Roman"/>
+          <w:lang w:val="en-US"/>
+        </w:rPr>
+        <w:t xml:space="preserve">   </w:t>
+      </w:r>
+      <w:r>
+        <w:rPr>
+          <w:rFonts w:ascii="Times New Roman" w:hAnsi="Times New Roman" w:cs="Times New Roman"/>
+          <w:lang w:val="en-US"/>
+        </w:rPr>
+        <w:t xml:space="preserve">and </w:t>
+      </w:r>
+      <w:proofErr w:type="gramStart"/>
+      <w:r>
+        <w:rPr>
+          <w:rFonts w:ascii="Times New Roman" w:hAnsi="Times New Roman" w:cs="Times New Roman"/>
+          <w:lang w:val="en-US"/>
+        </w:rPr>
+        <w:t>EXTRACT(</w:t>
+      </w:r>
+      <w:proofErr w:type="gramEnd"/>
+      <w:r>
+        <w:rPr>
+          <w:rFonts w:ascii="Times New Roman" w:hAnsi="Times New Roman" w:cs="Times New Roman"/>
+          <w:lang w:val="en-US"/>
+        </w:rPr>
+        <w:t xml:space="preserve">YEAR FROM </w:t>
+      </w:r>
+      <w:proofErr w:type="spellStart"/>
+      <w:r>
+        <w:rPr>
+          <w:rFonts w:ascii="Times New Roman" w:hAnsi="Times New Roman" w:cs="Times New Roman"/>
+          <w:lang w:val="en-US"/>
+        </w:rPr>
+        <w:t>date_de_naissance</w:t>
+      </w:r>
+      <w:proofErr w:type="spellEnd"/>
+      <w:r>
+        <w:rPr>
+          <w:rFonts w:ascii="Times New Roman" w:hAnsi="Times New Roman" w:cs="Times New Roman"/>
+          <w:lang w:val="en-US"/>
+        </w:rPr>
+        <w:t>)in(1984,1985))</w:t>
+      </w:r>
+      <w:r>
+        <w:rPr>
+          <w:rFonts w:ascii="Times New Roman" w:hAnsi="Times New Roman" w:cs="Times New Roman"/>
+          <w:noProof/>
+          <w:lang w:val="en-US"/>
+        </w:rPr>
+        <w:t xml:space="preserve"> </w:t>
+      </w:r>
+    </w:p>
     <w:sectPr>
       <w:pgSz w:w="12240" w:h="15840"/>
       <w:pgMar w:top="1440" w:right="1440" w:bottom="1440" w:left="1440" w:header="720" w:footer="720" w:gutter="0"/>
@@ -3451,8 +4559,8 @@
   <w:abstractNum w:abstractNumId="0" w15:restartNumberingAfterBreak="0">
     <w:nsid w:val="31C62D20"/>
     <w:multiLevelType w:val="hybridMultilevel"/>
-    <w:tmpl w:val="2B34DA38"/>
-    <w:lvl w:ilvl="0" w:tplc="0409000F">
+    <w:tmpl w:val="39283DD0"/>
+    <w:lvl w:ilvl="0" w:tplc="D284A00A">
       <w:start w:val="1"/>
       <w:numFmt w:val="decimal"/>
       <w:lvlText w:val="%1."/>
@@ -3462,6 +4570,8 @@
       </w:pPr>
       <w:rPr>
         <w:rFonts w:hint="default"/>
+        <w:sz w:val="32"/>
+        <w:szCs w:val="32"/>
       </w:rPr>
     </w:lvl>
     <w:lvl w:ilvl="1" w:tplc="04090019" w:tentative="1">

</xml_diff>